<commit_message>
Added fall 2021 files
</commit_message>
<xml_diff>
--- a/AAE 532/Homework/Homework 03/AAE532_PS03_P02/Problem 2.docx
+++ b/AAE 532/Homework/Homework 03/AAE532_PS03_P02/Problem 2.docx
@@ -52,7 +52,25 @@
           <w:sz w:val="24"/>
           <w:szCs w:val="24"/>
         </w:rPr>
-        <w:t>: Epoch date – 17 Sept, 2021; a) a = 60000 km, e = 0.75, I = 60 deg; b)</w:t>
+        <w:t xml:space="preserve">: Epoch date – 17 </w:t>
+      </w:r>
+      <w:proofErr w:type="gramStart"/>
+      <w:r>
+        <w:rPr>
+          <w:rFonts w:ascii="Times New Roman" w:hAnsi="Times New Roman" w:cs="Times New Roman"/>
+          <w:sz w:val="24"/>
+          <w:szCs w:val="24"/>
+        </w:rPr>
+        <w:t>Sept,</w:t>
+      </w:r>
+      <w:proofErr w:type="gramEnd"/>
+      <w:r>
+        <w:rPr>
+          <w:rFonts w:ascii="Times New Roman" w:hAnsi="Times New Roman" w:cs="Times New Roman"/>
+          <w:sz w:val="24"/>
+          <w:szCs w:val="24"/>
+        </w:rPr>
+        <w:t xml:space="preserve"> 2021; a) a = 60000 km, e = 0.75, I = 60 deg; b)</w:t>
       </w:r>
     </w:p>
     <w:p>
@@ -82,13 +100,23 @@
         <w:t>: a) periapsis, apoapsis, energy, a, semi-latus rectum, angular momentum, [</w:t>
       </w:r>
       <w:proofErr w:type="spellStart"/>
-      <w:r>
-        <w:rPr>
-          <w:rFonts w:ascii="Times New Roman" w:hAnsi="Times New Roman" w:cs="Times New Roman"/>
-          <w:sz w:val="24"/>
-          <w:szCs w:val="24"/>
-        </w:rPr>
-        <w:t>x,y,z</w:t>
+      <w:proofErr w:type="gramStart"/>
+      <w:r>
+        <w:rPr>
+          <w:rFonts w:ascii="Times New Roman" w:hAnsi="Times New Roman" w:cs="Times New Roman"/>
+          <w:sz w:val="24"/>
+          <w:szCs w:val="24"/>
+        </w:rPr>
+        <w:t>x,y</w:t>
+      </w:r>
+      <w:proofErr w:type="gramEnd"/>
+      <w:r>
+        <w:rPr>
+          <w:rFonts w:ascii="Times New Roman" w:hAnsi="Times New Roman" w:cs="Times New Roman"/>
+          <w:sz w:val="24"/>
+          <w:szCs w:val="24"/>
+        </w:rPr>
+        <w:t>,z</w:t>
       </w:r>
       <w:proofErr w:type="spellEnd"/>
       <w:r>
@@ -125,6 +153,14 @@
           <w:szCs w:val="24"/>
         </w:rPr>
         <w:t>: Earth point mass model</w:t>
+      </w:r>
+      <w:r>
+        <w:rPr>
+          <w:rFonts w:ascii="Times New Roman" w:hAnsi="Times New Roman" w:cs="Times New Roman"/>
+          <w:sz w:val="24"/>
+          <w:szCs w:val="24"/>
+        </w:rPr>
+        <w:t>, All RAAN, AOP, and TA, set to values given in GMAT instruction manual</w:t>
       </w:r>
     </w:p>
     <w:p>
@@ -512,6 +548,7 @@
           <w:sz w:val="24"/>
           <w:szCs w:val="24"/>
         </w:rPr>
+        <w:lastRenderedPageBreak/>
         <w:t>Semi-Major Axis</w:t>
       </w:r>
     </w:p>
@@ -535,7 +572,6 @@
           <w:sz w:val="24"/>
           <w:szCs w:val="24"/>
         </w:rPr>
-        <w:lastRenderedPageBreak/>
         <w:t>a = 60000 km</w:t>
       </w:r>
     </w:p>
@@ -647,6 +683,7 @@
         <w:t>[</w:t>
       </w:r>
       <w:proofErr w:type="spellStart"/>
+      <w:proofErr w:type="gramStart"/>
       <w:r>
         <w:rPr>
           <w:rFonts w:ascii="Times New Roman" w:hAnsi="Times New Roman" w:cs="Times New Roman"/>
@@ -681,6 +718,7 @@
         </w:rPr>
         <w:t>y</w:t>
       </w:r>
+      <w:proofErr w:type="gramEnd"/>
       <w:r>
         <w:rPr>
           <w:rFonts w:ascii="Times New Roman" w:hAnsi="Times New Roman" w:cs="Times New Roman"/>
@@ -857,13 +895,23 @@
         <w:t>[</w:t>
       </w:r>
       <w:proofErr w:type="spellStart"/>
-      <w:r>
-        <w:rPr>
-          <w:rFonts w:ascii="Times New Roman" w:hAnsi="Times New Roman" w:cs="Times New Roman"/>
-          <w:sz w:val="24"/>
-          <w:szCs w:val="24"/>
-        </w:rPr>
-        <w:t>x,y,z</w:t>
+      <w:proofErr w:type="gramStart"/>
+      <w:r>
+        <w:rPr>
+          <w:rFonts w:ascii="Times New Roman" w:hAnsi="Times New Roman" w:cs="Times New Roman"/>
+          <w:sz w:val="24"/>
+          <w:szCs w:val="24"/>
+        </w:rPr>
+        <w:t>x,y</w:t>
+      </w:r>
+      <w:proofErr w:type="gramEnd"/>
+      <w:r>
+        <w:rPr>
+          <w:rFonts w:ascii="Times New Roman" w:hAnsi="Times New Roman" w:cs="Times New Roman"/>
+          <w:sz w:val="24"/>
+          <w:szCs w:val="24"/>
+        </w:rPr>
+        <w:t>,z</w:t>
       </w:r>
       <w:proofErr w:type="spellEnd"/>
       <w:r>
@@ -946,13 +994,23 @@
         <w:t>[</w:t>
       </w:r>
       <w:proofErr w:type="spellStart"/>
-      <w:r>
-        <w:rPr>
-          <w:rFonts w:ascii="Times New Roman" w:hAnsi="Times New Roman" w:cs="Times New Roman"/>
-          <w:sz w:val="24"/>
-          <w:szCs w:val="24"/>
-        </w:rPr>
-        <w:t>xdot,ydot,zdot</w:t>
+      <w:proofErr w:type="gramStart"/>
+      <w:r>
+        <w:rPr>
+          <w:rFonts w:ascii="Times New Roman" w:hAnsi="Times New Roman" w:cs="Times New Roman"/>
+          <w:sz w:val="24"/>
+          <w:szCs w:val="24"/>
+        </w:rPr>
+        <w:t>xdot,ydot</w:t>
+      </w:r>
+      <w:proofErr w:type="gramEnd"/>
+      <w:r>
+        <w:rPr>
+          <w:rFonts w:ascii="Times New Roman" w:hAnsi="Times New Roman" w:cs="Times New Roman"/>
+          <w:sz w:val="24"/>
+          <w:szCs w:val="24"/>
+        </w:rPr>
+        <w:t>,zdot</w:t>
       </w:r>
       <w:proofErr w:type="spellEnd"/>
       <w:r>
@@ -1042,7 +1100,25 @@
           <w:sz w:val="24"/>
           <w:szCs w:val="24"/>
         </w:rPr>
-        <w:t xml:space="preserve">Sat 1 – Red, Sat 2 – Green, Sat 3 – Yellow </w:t>
+        <w:t xml:space="preserve">Sat 1 – Red, </w:t>
+      </w:r>
+      <w:proofErr w:type="gramStart"/>
+      <w:r>
+        <w:rPr>
+          <w:rFonts w:ascii="Times New Roman" w:hAnsi="Times New Roman" w:cs="Times New Roman"/>
+          <w:sz w:val="24"/>
+          <w:szCs w:val="24"/>
+        </w:rPr>
+        <w:t>Sat</w:t>
+      </w:r>
+      <w:proofErr w:type="gramEnd"/>
+      <w:r>
+        <w:rPr>
+          <w:rFonts w:ascii="Times New Roman" w:hAnsi="Times New Roman" w:cs="Times New Roman"/>
+          <w:sz w:val="24"/>
+          <w:szCs w:val="24"/>
+        </w:rPr>
+        <w:t xml:space="preserve"> 2 – Green, Sat 3 – Yellow </w:t>
       </w:r>
     </w:p>
     <w:p>
@@ -1078,7 +1154,47 @@
           <w:sz w:val="24"/>
           <w:szCs w:val="24"/>
         </w:rPr>
-        <w:t>a = 35000 km, 60000 km, 85000 km</w:t>
+        <w:t>a = 35000 km</w:t>
+      </w:r>
+      <w:r>
+        <w:rPr>
+          <w:rFonts w:ascii="Times New Roman" w:hAnsi="Times New Roman" w:cs="Times New Roman"/>
+          <w:sz w:val="24"/>
+          <w:szCs w:val="24"/>
+        </w:rPr>
+        <w:t xml:space="preserve"> (Sat 1)</w:t>
+      </w:r>
+      <w:r>
+        <w:rPr>
+          <w:rFonts w:ascii="Times New Roman" w:hAnsi="Times New Roman" w:cs="Times New Roman"/>
+          <w:sz w:val="24"/>
+          <w:szCs w:val="24"/>
+        </w:rPr>
+        <w:t>, 60000 km</w:t>
+      </w:r>
+      <w:r>
+        <w:rPr>
+          <w:rFonts w:ascii="Times New Roman" w:hAnsi="Times New Roman" w:cs="Times New Roman"/>
+          <w:sz w:val="24"/>
+          <w:szCs w:val="24"/>
+        </w:rPr>
+        <w:t xml:space="preserve"> (Sat 2)</w:t>
+      </w:r>
+      <w:r>
+        <w:rPr>
+          <w:rFonts w:ascii="Times New Roman" w:hAnsi="Times New Roman" w:cs="Times New Roman"/>
+          <w:sz w:val="24"/>
+          <w:szCs w:val="24"/>
+        </w:rPr>
+        <w:t>, 85000 km</w:t>
+      </w:r>
+      <w:r>
+        <w:rPr>
+          <w:rFonts w:ascii="Times New Roman" w:hAnsi="Times New Roman" w:cs="Times New Roman"/>
+          <w:sz w:val="24"/>
+          <w:szCs w:val="24"/>
+        </w:rPr>
+        <w:t xml:space="preserve"> (Sat 3)</w:t>
       </w:r>
     </w:p>
     <w:p>
@@ -1204,7 +1320,6 @@
           <w:sz w:val="24"/>
           <w:szCs w:val="24"/>
         </w:rPr>
-        <w:lastRenderedPageBreak/>
         <w:t xml:space="preserve">a = 60000 km, </w:t>
       </w:r>
       <w:proofErr w:type="spellStart"/>
@@ -1239,7 +1354,47 @@
           <w:sz w:val="24"/>
           <w:szCs w:val="24"/>
         </w:rPr>
-        <w:t xml:space="preserve"> deg, e = 0.2, 0.5, 0.85</w:t>
+        <w:t xml:space="preserve"> deg, e = 0.2</w:t>
+      </w:r>
+      <w:r>
+        <w:rPr>
+          <w:rFonts w:ascii="Times New Roman" w:hAnsi="Times New Roman" w:cs="Times New Roman"/>
+          <w:sz w:val="24"/>
+          <w:szCs w:val="24"/>
+        </w:rPr>
+        <w:t xml:space="preserve"> (Sat 1)</w:t>
+      </w:r>
+      <w:r>
+        <w:rPr>
+          <w:rFonts w:ascii="Times New Roman" w:hAnsi="Times New Roman" w:cs="Times New Roman"/>
+          <w:sz w:val="24"/>
+          <w:szCs w:val="24"/>
+        </w:rPr>
+        <w:t>, 0.5</w:t>
+      </w:r>
+      <w:r>
+        <w:rPr>
+          <w:rFonts w:ascii="Times New Roman" w:hAnsi="Times New Roman" w:cs="Times New Roman"/>
+          <w:sz w:val="24"/>
+          <w:szCs w:val="24"/>
+        </w:rPr>
+        <w:t xml:space="preserve"> (Sat 2)</w:t>
+      </w:r>
+      <w:r>
+        <w:rPr>
+          <w:rFonts w:ascii="Times New Roman" w:hAnsi="Times New Roman" w:cs="Times New Roman"/>
+          <w:sz w:val="24"/>
+          <w:szCs w:val="24"/>
+        </w:rPr>
+        <w:t>, 0.85</w:t>
+      </w:r>
+      <w:r>
+        <w:rPr>
+          <w:rFonts w:ascii="Times New Roman" w:hAnsi="Times New Roman" w:cs="Times New Roman"/>
+          <w:sz w:val="24"/>
+          <w:szCs w:val="24"/>
+        </w:rPr>
+        <w:t xml:space="preserve"> (Sat 3)</w:t>
       </w:r>
       <w:r>
         <w:rPr>
@@ -1369,7 +1524,47 @@
           <w:sz w:val="24"/>
           <w:szCs w:val="24"/>
         </w:rPr>
-        <w:t xml:space="preserve"> deg, e = 0.6, a = 27500 km, 45000 km, 80000 km</w:t>
+        <w:t xml:space="preserve"> deg, e = 0.6, a = 27500 km</w:t>
+      </w:r>
+      <w:r>
+        <w:rPr>
+          <w:rFonts w:ascii="Times New Roman" w:hAnsi="Times New Roman" w:cs="Times New Roman"/>
+          <w:sz w:val="24"/>
+          <w:szCs w:val="24"/>
+        </w:rPr>
+        <w:t xml:space="preserve"> (Sat 1)</w:t>
+      </w:r>
+      <w:r>
+        <w:rPr>
+          <w:rFonts w:ascii="Times New Roman" w:hAnsi="Times New Roman" w:cs="Times New Roman"/>
+          <w:sz w:val="24"/>
+          <w:szCs w:val="24"/>
+        </w:rPr>
+        <w:t>, 45000 km</w:t>
+      </w:r>
+      <w:r>
+        <w:rPr>
+          <w:rFonts w:ascii="Times New Roman" w:hAnsi="Times New Roman" w:cs="Times New Roman"/>
+          <w:sz w:val="24"/>
+          <w:szCs w:val="24"/>
+        </w:rPr>
+        <w:t xml:space="preserve"> (Sat 2)</w:t>
+      </w:r>
+      <w:r>
+        <w:rPr>
+          <w:rFonts w:ascii="Times New Roman" w:hAnsi="Times New Roman" w:cs="Times New Roman"/>
+          <w:sz w:val="24"/>
+          <w:szCs w:val="24"/>
+        </w:rPr>
+        <w:t>, 80000 km</w:t>
+      </w:r>
+      <w:r>
+        <w:rPr>
+          <w:rFonts w:ascii="Times New Roman" w:hAnsi="Times New Roman" w:cs="Times New Roman"/>
+          <w:sz w:val="24"/>
+          <w:szCs w:val="24"/>
+        </w:rPr>
+        <w:t xml:space="preserve"> (Sat 3)</w:t>
       </w:r>
     </w:p>
     <w:p>
@@ -1457,17 +1652,6 @@
         </w:rPr>
         <w:t>Figure 4 – GMAT Orbital Configuration b3</w:t>
       </w:r>
-    </w:p>
-    <w:p>
-      <w:pPr>
-        <w:spacing w:line="360" w:lineRule="auto"/>
-        <w:ind w:left="1980"/>
-        <w:rPr>
-          <w:rFonts w:ascii="Times New Roman" w:hAnsi="Times New Roman" w:cs="Times New Roman"/>
-          <w:sz w:val="24"/>
-          <w:szCs w:val="24"/>
-        </w:rPr>
-      </w:pPr>
     </w:p>
     <w:sectPr>
       <w:pgSz w:w="12240" w:h="15840"/>

</xml_diff>